<commit_message>
updated Alogrithm description for BFS and Dijkstra
</commit_message>
<xml_diff>
--- a/res/Breadth_Depth_First_Search.docx
+++ b/res/Breadth_Depth_First_Search.docx
@@ -5,27 +5,20 @@
     <w:p>
       <w:pPr>
         <w:pStyle w:val="Titel"/>
-        <w:rPr>
-          <w:lang w:val="en-US"/>
-        </w:rPr>
-      </w:pPr>
-      <w:r>
-        <w:rPr>
-          <w:lang w:val="en-US"/>
-        </w:rPr>
-        <w:t>Breadth First Search</w:t>
+      </w:pPr>
+      <w:proofErr w:type="spellStart"/>
+      <w:r>
+        <w:t>Breadth</w:t>
+      </w:r>
+      <w:proofErr w:type="spellEnd"/>
+      <w:r>
+        <w:t xml:space="preserve"> First Search</w:t>
       </w:r>
     </w:p>
+    <w:p/>
     <w:p>
       <w:pPr>
         <w:rPr>
-          <w:lang w:val="en-US"/>
-        </w:rPr>
-      </w:pPr>
-    </w:p>
-    <w:p>
-      <w:pPr>
-        <w:rPr>
           <w:sz w:val="28"/>
           <w:szCs w:val="28"/>
         </w:rPr>
@@ -121,14 +114,7 @@
           <w:sz w:val="28"/>
           <w:szCs w:val="28"/>
         </w:rPr>
-        <w:t>Queue Prinzip</w:t>
-      </w:r>
-      <w:r>
-        <w:rPr>
-          <w:sz w:val="28"/>
-          <w:szCs w:val="28"/>
-        </w:rPr>
-        <w:t xml:space="preserve"> </w:t>
+        <w:t xml:space="preserve">Queue Prinzip </w:t>
       </w:r>
       <w:r>
         <w:rPr>
@@ -321,7 +307,21 @@
           <w:sz w:val="28"/>
           <w:szCs w:val="28"/>
         </w:rPr>
-        <w:t xml:space="preserve"> als abgehakt und gehe zur nächsten </w:t>
+        <w:t xml:space="preserve"> als abgehakt</w:t>
+      </w:r>
+      <w:r>
+        <w:rPr>
+          <w:sz w:val="28"/>
+          <w:szCs w:val="28"/>
+        </w:rPr>
+        <w:t>, entferne sie aus der Queue</w:t>
+      </w:r>
+      <w:r>
+        <w:rPr>
+          <w:sz w:val="28"/>
+          <w:szCs w:val="28"/>
+        </w:rPr>
+        <w:t xml:space="preserve"> und gehe zur nächsten </w:t>
       </w:r>
       <w:proofErr w:type="spellStart"/>
       <w:r>
@@ -521,7 +521,37 @@
           <w:sz w:val="28"/>
           <w:szCs w:val="28"/>
         </w:rPr>
-        <w:t>Ist die Queue leer, terminiert das Programm.</w:t>
+        <w:t xml:space="preserve">Ist die Queue leer, </w:t>
+      </w:r>
+      <w:r>
+        <w:rPr>
+          <w:sz w:val="28"/>
+          <w:szCs w:val="28"/>
+        </w:rPr>
+        <w:t xml:space="preserve">oder wurde die </w:t>
+      </w:r>
+      <w:proofErr w:type="spellStart"/>
+      <w:r>
+        <w:rPr>
+          <w:sz w:val="28"/>
+          <w:szCs w:val="28"/>
+        </w:rPr>
+        <w:t>Endnode</w:t>
+      </w:r>
+      <w:proofErr w:type="spellEnd"/>
+      <w:r>
+        <w:rPr>
+          <w:sz w:val="28"/>
+          <w:szCs w:val="28"/>
+        </w:rPr>
+        <w:t xml:space="preserve"> gefunden, </w:t>
+      </w:r>
+      <w:r>
+        <w:rPr>
+          <w:sz w:val="28"/>
+          <w:szCs w:val="28"/>
+        </w:rPr>
+        <w:t>terminiert das Programm.</w:t>
       </w:r>
     </w:p>
     <w:sectPr>

</xml_diff>